<commit_message>
changed project items made crossbrowser responsive
</commit_message>
<xml_diff>
--- a/assets/docs/Grades.docx
+++ b/assets/docs/Grades.docx
@@ -624,7 +624,7 @@
                 <w:szCs w:val="28"/>
                 <w:lang w:val="az-Latn-AZ"/>
               </w:rPr>
-              <w:t>99</w:t>
+              <w:t>97</w:t>
             </w:r>
           </w:p>
         </w:tc>
@@ -776,7 +776,7 @@
                 <w:szCs w:val="28"/>
                 <w:lang w:val="az-Latn-AZ"/>
               </w:rPr>
-              <w:t>95</w:t>
+              <w:t>96</w:t>
             </w:r>
           </w:p>
         </w:tc>
@@ -928,7 +928,7 @@
                 <w:szCs w:val="28"/>
                 <w:lang w:val="az-Latn-AZ"/>
               </w:rPr>
-              <w:t>92</w:t>
+              <w:t>91</w:t>
             </w:r>
           </w:p>
         </w:tc>
@@ -1080,7 +1080,7 @@
                 <w:szCs w:val="28"/>
                 <w:lang w:val="az-Latn-AZ"/>
               </w:rPr>
-              <w:t>93</w:t>
+              <w:t>92</w:t>
             </w:r>
           </w:p>
         </w:tc>
@@ -1232,7 +1232,7 @@
                 <w:szCs w:val="28"/>
                 <w:lang w:val="az-Latn-AZ"/>
               </w:rPr>
-              <w:t>92</w:t>
+              <w:t>91</w:t>
             </w:r>
           </w:p>
         </w:tc>
@@ -1597,7 +1597,7 @@
                 <w:szCs w:val="28"/>
                 <w:lang w:val="az-Latn-AZ"/>
               </w:rPr>
-              <w:t>95</w:t>
+              <w:t>94</w:t>
             </w:r>
           </w:p>
         </w:tc>
@@ -1749,7 +1749,7 @@
                 <w:szCs w:val="28"/>
                 <w:lang w:val="az-Latn-AZ"/>
               </w:rPr>
-              <w:t>93</w:t>
+              <w:t>92</w:t>
             </w:r>
           </w:p>
         </w:tc>
@@ -1901,7 +1901,7 @@
                 <w:szCs w:val="28"/>
                 <w:lang w:val="az-Latn-AZ"/>
               </w:rPr>
-              <w:t>91</w:t>
+              <w:t>92</w:t>
             </w:r>
           </w:p>
         </w:tc>
@@ -2053,7 +2053,7 @@
                 <w:szCs w:val="28"/>
                 <w:lang w:val="az-Latn-AZ"/>
               </w:rPr>
-              <w:t>91</w:t>
+              <w:t>92</w:t>
             </w:r>
           </w:p>
         </w:tc>
@@ -2107,6 +2107,8 @@
             </w:r>
           </w:p>
         </w:tc>
+        <w:bookmarkStart w:id="0" w:name="_GoBack"/>
+        <w:bookmarkEnd w:id="0"/>
       </w:tr>
       <w:tr>
         <w:tc>
@@ -2205,7 +2207,7 @@
                 <w:szCs w:val="28"/>
                 <w:lang w:val="az-Latn-AZ"/>
               </w:rPr>
-              <w:t>92</w:t>
+              <w:t>91</w:t>
             </w:r>
           </w:p>
         </w:tc>
@@ -2567,7 +2569,7 @@
                 <w:szCs w:val="28"/>
                 <w:lang w:val="az-Latn-AZ"/>
               </w:rPr>
-              <w:t>2</w:t>
+              <w:t>1</w:t>
             </w:r>
           </w:p>
         </w:tc>
@@ -2728,7 +2730,7 @@
                 <w:szCs w:val="28"/>
                 <w:lang w:val="az-Latn-AZ"/>
               </w:rPr>
-              <w:t>92</w:t>
+              <w:t>93</w:t>
             </w:r>
           </w:p>
         </w:tc>
@@ -3032,7 +3034,7 @@
                 <w:szCs w:val="28"/>
                 <w:lang w:val="az-Latn-AZ"/>
               </w:rPr>
-              <w:t>92</w:t>
+              <w:t>95</w:t>
             </w:r>
           </w:p>
         </w:tc>
@@ -3421,7 +3423,7 @@
                 <w:szCs w:val="28"/>
                 <w:lang w:val="az-Latn-AZ"/>
               </w:rPr>
-              <w:t>95</w:t>
+              <w:t>93</w:t>
             </w:r>
           </w:p>
         </w:tc>
@@ -3767,7 +3769,7 @@
                 <w:szCs w:val="28"/>
                 <w:lang w:val="az-Latn-AZ"/>
               </w:rPr>
-              <w:t>92</w:t>
+              <w:t>91</w:t>
             </w:r>
           </w:p>
         </w:tc>
@@ -3937,7 +3939,7 @@
                 <w:szCs w:val="28"/>
                 <w:lang w:val="az-Latn-AZ"/>
               </w:rPr>
-              <w:t>94</w:t>
+              <w:t>91</w:t>
             </w:r>
           </w:p>
         </w:tc>
@@ -5401,16 +5403,14 @@
                 <w:lang w:val="az-Latn-AZ"/>
               </w:rPr>
             </w:pPr>
-            <w:bookmarkStart w:id="0" w:name="_GoBack"/>
-            <w:bookmarkEnd w:id="0"/>
-            <w:r>
-              <w:rPr>
-                <w:rFonts w:ascii="Times New Roman" w:hAnsi="Times New Roman" w:cs="Times New Roman"/>
-                <w:sz w:val="28"/>
-                <w:szCs w:val="28"/>
-                <w:lang w:val="az-Latn-AZ"/>
-              </w:rPr>
-              <w:t>4</w:t>
+            <w:r>
+              <w:rPr>
+                <w:rFonts w:ascii="Times New Roman" w:hAnsi="Times New Roman" w:cs="Times New Roman"/>
+                <w:sz w:val="28"/>
+                <w:szCs w:val="28"/>
+                <w:lang w:val="az-Latn-AZ"/>
+              </w:rPr>
+              <w:t>6</w:t>
             </w:r>
           </w:p>
         </w:tc>
@@ -5444,7 +5444,7 @@
                 <w:szCs w:val="28"/>
                 <w:lang w:val="az-Latn-AZ"/>
               </w:rPr>
-              <w:t>4</w:t>
+              <w:t>5</w:t>
             </w:r>
           </w:p>
         </w:tc>
@@ -5571,7 +5571,7 @@
                 <w:szCs w:val="28"/>
                 <w:lang w:val="az-Latn-AZ"/>
               </w:rPr>
-              <w:t>3</w:t>
+              <w:t>4</w:t>
             </w:r>
           </w:p>
         </w:tc>
@@ -5735,7 +5735,7 @@
                 <w:szCs w:val="28"/>
                 <w:lang w:val="az-Latn-AZ"/>
               </w:rPr>
-              <w:t>9</w:t>
+              <w:t>3</w:t>
             </w:r>
           </w:p>
         </w:tc>
@@ -5899,7 +5899,7 @@
                 <w:szCs w:val="28"/>
                 <w:lang w:val="az-Latn-AZ"/>
               </w:rPr>
-              <w:t>8</w:t>
+              <w:t>5</w:t>
             </w:r>
           </w:p>
         </w:tc>
@@ -6232,7 +6232,7 @@
                 <w:szCs w:val="28"/>
                 <w:lang w:val="az-Latn-AZ"/>
               </w:rPr>
-              <w:t>4</w:t>
+              <w:t>5</w:t>
             </w:r>
           </w:p>
           <w:p>
@@ -6277,7 +6277,7 @@
                 <w:szCs w:val="28"/>
                 <w:lang w:val="az-Latn-AZ"/>
               </w:rPr>
-              <w:t>9</w:t>
+              <w:t>3</w:t>
             </w:r>
           </w:p>
         </w:tc>
@@ -6333,6 +6333,777 @@
               </w:rPr>
               <w:t>A</w:t>
             </w:r>
+          </w:p>
+        </w:tc>
+      </w:tr>
+      <w:tr>
+        <w:tc>
+          <w:tcPr>
+            <w:tcW w:w="10884" w:type="dxa"/>
+            <w:gridSpan w:val="6"/>
+          </w:tcPr>
+          <w:p>
+            <w:pPr>
+              <w:jc w:val="center"/>
+              <w:rPr>
+                <w:rFonts w:ascii="Times New Roman" w:hAnsi="Times New Roman" w:cs="Times New Roman"/>
+                <w:b/>
+                <w:sz w:val="28"/>
+                <w:szCs w:val="28"/>
+                <w:lang w:val="az-Latn-AZ"/>
+              </w:rPr>
+            </w:pPr>
+            <w:r>
+              <w:rPr>
+                <w:rFonts w:ascii="Times New Roman" w:hAnsi="Times New Roman" w:cs="Times New Roman"/>
+                <w:b/>
+                <w:sz w:val="28"/>
+                <w:szCs w:val="28"/>
+                <w:lang w:val="az-Latn-AZ"/>
+              </w:rPr>
+              <w:t>IV kurs I</w:t>
+            </w:r>
+            <w:r>
+              <w:rPr>
+                <w:rFonts w:ascii="Times New Roman" w:hAnsi="Times New Roman" w:cs="Times New Roman"/>
+                <w:b/>
+                <w:sz w:val="28"/>
+                <w:szCs w:val="28"/>
+                <w:lang w:val="az-Latn-AZ"/>
+              </w:rPr>
+              <w:t xml:space="preserve"> semestr</w:t>
+            </w:r>
+          </w:p>
+        </w:tc>
+      </w:tr>
+      <w:tr>
+        <w:tc>
+          <w:tcPr>
+            <w:tcW w:w="534" w:type="dxa"/>
+          </w:tcPr>
+          <w:p>
+            <w:pPr>
+              <w:jc w:val="center"/>
+              <w:rPr>
+                <w:rFonts w:ascii="Times New Roman" w:hAnsi="Times New Roman" w:cs="Times New Roman"/>
+                <w:sz w:val="28"/>
+                <w:szCs w:val="28"/>
+                <w:lang w:val="az-Latn-AZ"/>
+              </w:rPr>
+            </w:pPr>
+            <w:r>
+              <w:rPr>
+                <w:rFonts w:ascii="Times New Roman" w:hAnsi="Times New Roman" w:cs="Times New Roman"/>
+                <w:sz w:val="28"/>
+                <w:szCs w:val="28"/>
+                <w:lang w:val="az-Latn-AZ"/>
+              </w:rPr>
+              <w:t>35</w:t>
+            </w:r>
+          </w:p>
+        </w:tc>
+        <w:tc>
+          <w:tcPr>
+            <w:tcW w:w="5103" w:type="dxa"/>
+          </w:tcPr>
+          <w:p>
+            <w:pPr>
+              <w:jc w:val="center"/>
+              <w:rPr>
+                <w:rFonts w:ascii="Times New Roman" w:hAnsi="Times New Roman" w:cs="Times New Roman"/>
+                <w:sz w:val="28"/>
+                <w:szCs w:val="28"/>
+                <w:lang w:val="ru-RU"/>
+              </w:rPr>
+            </w:pPr>
+            <w:r>
+              <w:rPr>
+                <w:rFonts w:ascii="Times New Roman" w:hAnsi="Times New Roman" w:cs="Times New Roman"/>
+                <w:sz w:val="28"/>
+                <w:szCs w:val="28"/>
+                <w:lang w:val="ru-RU"/>
+              </w:rPr>
+              <w:t>Multikultiralizmə giriş</w:t>
+            </w:r>
+          </w:p>
+        </w:tc>
+        <w:tc>
+          <w:tcPr>
+            <w:tcW w:w="1417" w:type="dxa"/>
+          </w:tcPr>
+          <w:p>
+            <w:pPr>
+              <w:jc w:val="center"/>
+              <w:rPr>
+                <w:rFonts w:ascii="Times New Roman" w:hAnsi="Times New Roman" w:cs="Times New Roman"/>
+                <w:sz w:val="28"/>
+                <w:szCs w:val="28"/>
+                <w:lang w:val="az-Latn-AZ"/>
+              </w:rPr>
+            </w:pPr>
+          </w:p>
+        </w:tc>
+        <w:tc>
+          <w:tcPr>
+            <w:tcW w:w="1418" w:type="dxa"/>
+          </w:tcPr>
+          <w:p>
+            <w:pPr>
+              <w:jc w:val="center"/>
+              <w:rPr>
+                <w:rFonts w:ascii="Times New Roman" w:hAnsi="Times New Roman" w:cs="Times New Roman"/>
+                <w:sz w:val="28"/>
+                <w:szCs w:val="28"/>
+                <w:lang w:val="az-Latn-AZ"/>
+              </w:rPr>
+            </w:pPr>
+          </w:p>
+        </w:tc>
+        <w:tc>
+          <w:tcPr>
+            <w:tcW w:w="1275" w:type="dxa"/>
+          </w:tcPr>
+          <w:p>
+            <w:pPr>
+              <w:jc w:val="center"/>
+              <w:rPr>
+                <w:rFonts w:ascii="Times New Roman" w:hAnsi="Times New Roman" w:cs="Times New Roman"/>
+                <w:sz w:val="28"/>
+                <w:szCs w:val="28"/>
+                <w:lang w:val="az-Latn-AZ"/>
+              </w:rPr>
+            </w:pPr>
+          </w:p>
+        </w:tc>
+        <w:tc>
+          <w:tcPr>
+            <w:tcW w:w="1137" w:type="dxa"/>
+          </w:tcPr>
+          <w:p>
+            <w:pPr>
+              <w:jc w:val="center"/>
+              <w:rPr>
+                <w:rFonts w:ascii="Times New Roman" w:hAnsi="Times New Roman" w:cs="Times New Roman"/>
+                <w:sz w:val="28"/>
+                <w:szCs w:val="28"/>
+                <w:lang w:val="az-Latn-AZ"/>
+              </w:rPr>
+            </w:pPr>
+          </w:p>
+        </w:tc>
+      </w:tr>
+      <w:tr>
+        <w:tc>
+          <w:tcPr>
+            <w:tcW w:w="534" w:type="dxa"/>
+          </w:tcPr>
+          <w:p>
+            <w:pPr>
+              <w:jc w:val="center"/>
+              <w:rPr>
+                <w:rFonts w:ascii="Times New Roman" w:hAnsi="Times New Roman" w:cs="Times New Roman"/>
+                <w:sz w:val="28"/>
+                <w:szCs w:val="28"/>
+                <w:lang w:val="az-Latn-AZ"/>
+              </w:rPr>
+            </w:pPr>
+            <w:r>
+              <w:rPr>
+                <w:rFonts w:ascii="Times New Roman" w:hAnsi="Times New Roman" w:cs="Times New Roman"/>
+                <w:sz w:val="28"/>
+                <w:szCs w:val="28"/>
+                <w:lang w:val="az-Latn-AZ"/>
+              </w:rPr>
+              <w:t>36</w:t>
+            </w:r>
+          </w:p>
+        </w:tc>
+        <w:tc>
+          <w:tcPr>
+            <w:tcW w:w="5103" w:type="dxa"/>
+          </w:tcPr>
+          <w:p>
+            <w:pPr>
+              <w:jc w:val="center"/>
+              <w:rPr>
+                <w:rFonts w:ascii="Times New Roman" w:hAnsi="Times New Roman" w:cs="Times New Roman"/>
+                <w:sz w:val="28"/>
+                <w:szCs w:val="28"/>
+                <w:lang w:val="az-Latn-AZ"/>
+              </w:rPr>
+            </w:pPr>
+            <w:r>
+              <w:rPr>
+                <w:rFonts w:ascii="Times New Roman" w:hAnsi="Times New Roman" w:cs="Times New Roman"/>
+                <w:sz w:val="28"/>
+                <w:szCs w:val="28"/>
+                <w:lang w:val="az-Latn-AZ"/>
+              </w:rPr>
+              <w:t>İstehsalın iqtisadiyyatı və menecment</w:t>
+            </w:r>
+          </w:p>
+        </w:tc>
+        <w:tc>
+          <w:tcPr>
+            <w:tcW w:w="1417" w:type="dxa"/>
+          </w:tcPr>
+          <w:p>
+            <w:pPr>
+              <w:jc w:val="center"/>
+              <w:rPr>
+                <w:rFonts w:ascii="Times New Roman" w:hAnsi="Times New Roman" w:cs="Times New Roman"/>
+                <w:sz w:val="28"/>
+                <w:szCs w:val="28"/>
+                <w:lang w:val="az-Latn-AZ"/>
+              </w:rPr>
+            </w:pPr>
+          </w:p>
+        </w:tc>
+        <w:tc>
+          <w:tcPr>
+            <w:tcW w:w="1418" w:type="dxa"/>
+          </w:tcPr>
+          <w:p>
+            <w:pPr>
+              <w:jc w:val="center"/>
+              <w:rPr>
+                <w:rFonts w:ascii="Times New Roman" w:hAnsi="Times New Roman" w:cs="Times New Roman"/>
+                <w:sz w:val="28"/>
+                <w:szCs w:val="28"/>
+                <w:lang w:val="az-Latn-AZ"/>
+              </w:rPr>
+            </w:pPr>
+          </w:p>
+        </w:tc>
+        <w:tc>
+          <w:tcPr>
+            <w:tcW w:w="1275" w:type="dxa"/>
+          </w:tcPr>
+          <w:p>
+            <w:pPr>
+              <w:jc w:val="center"/>
+              <w:rPr>
+                <w:rFonts w:ascii="Times New Roman" w:hAnsi="Times New Roman" w:cs="Times New Roman"/>
+                <w:sz w:val="28"/>
+                <w:szCs w:val="28"/>
+                <w:lang w:val="az-Latn-AZ"/>
+              </w:rPr>
+            </w:pPr>
+          </w:p>
+        </w:tc>
+        <w:tc>
+          <w:tcPr>
+            <w:tcW w:w="1137" w:type="dxa"/>
+          </w:tcPr>
+          <w:p>
+            <w:pPr>
+              <w:tabs>
+                <w:tab w:val="center" w:pos="940"/>
+              </w:tabs>
+              <w:jc w:val="center"/>
+              <w:rPr>
+                <w:rFonts w:ascii="Times New Roman" w:hAnsi="Times New Roman" w:cs="Times New Roman"/>
+                <w:sz w:val="28"/>
+                <w:szCs w:val="28"/>
+                <w:lang w:val="az-Latn-AZ"/>
+              </w:rPr>
+            </w:pPr>
+          </w:p>
+        </w:tc>
+      </w:tr>
+      <w:tr>
+        <w:tc>
+          <w:tcPr>
+            <w:tcW w:w="534" w:type="dxa"/>
+          </w:tcPr>
+          <w:p>
+            <w:pPr>
+              <w:jc w:val="center"/>
+              <w:rPr>
+                <w:rFonts w:ascii="Times New Roman" w:hAnsi="Times New Roman" w:cs="Times New Roman"/>
+                <w:sz w:val="28"/>
+                <w:szCs w:val="28"/>
+                <w:lang w:val="az-Latn-AZ"/>
+              </w:rPr>
+            </w:pPr>
+            <w:r>
+              <w:rPr>
+                <w:rFonts w:ascii="Times New Roman" w:hAnsi="Times New Roman" w:cs="Times New Roman"/>
+                <w:sz w:val="28"/>
+                <w:szCs w:val="28"/>
+                <w:lang w:val="az-Latn-AZ"/>
+              </w:rPr>
+              <w:t>37</w:t>
+            </w:r>
+          </w:p>
+        </w:tc>
+        <w:tc>
+          <w:tcPr>
+            <w:tcW w:w="5103" w:type="dxa"/>
+          </w:tcPr>
+          <w:p>
+            <w:pPr>
+              <w:tabs>
+                <w:tab w:val="left" w:pos="1413"/>
+              </w:tabs>
+              <w:jc w:val="center"/>
+              <w:rPr>
+                <w:rFonts w:ascii="Times New Roman" w:hAnsi="Times New Roman" w:cs="Times New Roman"/>
+                <w:sz w:val="28"/>
+                <w:szCs w:val="28"/>
+                <w:lang w:val="az-Latn-AZ"/>
+              </w:rPr>
+            </w:pPr>
+            <w:r>
+              <w:rPr>
+                <w:rFonts w:ascii="Times New Roman" w:hAnsi="Times New Roman" w:cs="Times New Roman"/>
+                <w:sz w:val="28"/>
+                <w:szCs w:val="28"/>
+                <w:lang w:val="az-Latn-AZ"/>
+              </w:rPr>
+              <w:t>Qarşılıqlı əvəzolunma</w:t>
+            </w:r>
+          </w:p>
+        </w:tc>
+        <w:tc>
+          <w:tcPr>
+            <w:tcW w:w="1417" w:type="dxa"/>
+          </w:tcPr>
+          <w:p>
+            <w:pPr>
+              <w:jc w:val="center"/>
+              <w:rPr>
+                <w:rFonts w:ascii="Times New Roman" w:hAnsi="Times New Roman" w:cs="Times New Roman"/>
+                <w:sz w:val="28"/>
+                <w:szCs w:val="28"/>
+                <w:lang w:val="az-Latn-AZ"/>
+              </w:rPr>
+            </w:pPr>
+          </w:p>
+        </w:tc>
+        <w:tc>
+          <w:tcPr>
+            <w:tcW w:w="1418" w:type="dxa"/>
+          </w:tcPr>
+          <w:p>
+            <w:pPr>
+              <w:jc w:val="center"/>
+              <w:rPr>
+                <w:rFonts w:ascii="Times New Roman" w:hAnsi="Times New Roman" w:cs="Times New Roman"/>
+                <w:sz w:val="28"/>
+                <w:szCs w:val="28"/>
+                <w:lang w:val="az-Latn-AZ"/>
+              </w:rPr>
+            </w:pPr>
+          </w:p>
+        </w:tc>
+        <w:tc>
+          <w:tcPr>
+            <w:tcW w:w="1275" w:type="dxa"/>
+          </w:tcPr>
+          <w:p>
+            <w:pPr>
+              <w:jc w:val="center"/>
+              <w:rPr>
+                <w:rFonts w:ascii="Times New Roman" w:hAnsi="Times New Roman" w:cs="Times New Roman"/>
+                <w:sz w:val="28"/>
+                <w:szCs w:val="28"/>
+                <w:lang w:val="az-Latn-AZ"/>
+              </w:rPr>
+            </w:pPr>
+          </w:p>
+        </w:tc>
+        <w:tc>
+          <w:tcPr>
+            <w:tcW w:w="1137" w:type="dxa"/>
+          </w:tcPr>
+          <w:p>
+            <w:pPr>
+              <w:tabs>
+                <w:tab w:val="center" w:pos="940"/>
+              </w:tabs>
+              <w:jc w:val="center"/>
+              <w:rPr>
+                <w:rFonts w:ascii="Times New Roman" w:hAnsi="Times New Roman" w:cs="Times New Roman"/>
+                <w:sz w:val="28"/>
+                <w:szCs w:val="28"/>
+                <w:lang w:val="az-Latn-AZ"/>
+              </w:rPr>
+            </w:pPr>
+          </w:p>
+        </w:tc>
+      </w:tr>
+      <w:tr>
+        <w:tc>
+          <w:tcPr>
+            <w:tcW w:w="534" w:type="dxa"/>
+          </w:tcPr>
+          <w:p>
+            <w:pPr>
+              <w:jc w:val="center"/>
+              <w:rPr>
+                <w:rFonts w:ascii="Times New Roman" w:hAnsi="Times New Roman" w:cs="Times New Roman"/>
+                <w:sz w:val="28"/>
+                <w:szCs w:val="28"/>
+                <w:lang w:val="az-Latn-AZ"/>
+              </w:rPr>
+            </w:pPr>
+            <w:r>
+              <w:rPr>
+                <w:rFonts w:ascii="Times New Roman" w:hAnsi="Times New Roman" w:cs="Times New Roman"/>
+                <w:sz w:val="28"/>
+                <w:szCs w:val="28"/>
+                <w:lang w:val="az-Latn-AZ"/>
+              </w:rPr>
+              <w:t>38</w:t>
+            </w:r>
+          </w:p>
+        </w:tc>
+        <w:tc>
+          <w:tcPr>
+            <w:tcW w:w="5103" w:type="dxa"/>
+          </w:tcPr>
+          <w:p>
+            <w:pPr>
+              <w:jc w:val="center"/>
+              <w:rPr>
+                <w:rFonts w:ascii="Times New Roman" w:hAnsi="Times New Roman" w:cs="Times New Roman"/>
+                <w:sz w:val="28"/>
+                <w:szCs w:val="28"/>
+                <w:lang w:val="az-Latn-AZ"/>
+              </w:rPr>
+            </w:pPr>
+            <w:r>
+              <w:rPr>
+                <w:rFonts w:ascii="Times New Roman" w:hAnsi="Times New Roman" w:cs="Times New Roman"/>
+                <w:sz w:val="28"/>
+                <w:szCs w:val="28"/>
+                <w:lang w:val="az-Latn-AZ"/>
+              </w:rPr>
+              <w:t>Texnoloji proseslərin parametrlərinə nəzarət</w:t>
+            </w:r>
+          </w:p>
+        </w:tc>
+        <w:tc>
+          <w:tcPr>
+            <w:tcW w:w="1417" w:type="dxa"/>
+          </w:tcPr>
+          <w:p>
+            <w:pPr>
+              <w:jc w:val="center"/>
+              <w:rPr>
+                <w:rFonts w:ascii="Times New Roman" w:hAnsi="Times New Roman" w:cs="Times New Roman"/>
+                <w:sz w:val="28"/>
+                <w:szCs w:val="28"/>
+                <w:lang w:val="az-Latn-AZ"/>
+              </w:rPr>
+            </w:pPr>
+          </w:p>
+        </w:tc>
+        <w:tc>
+          <w:tcPr>
+            <w:tcW w:w="1418" w:type="dxa"/>
+          </w:tcPr>
+          <w:p>
+            <w:pPr>
+              <w:jc w:val="center"/>
+              <w:rPr>
+                <w:rFonts w:ascii="Times New Roman" w:hAnsi="Times New Roman" w:cs="Times New Roman"/>
+                <w:sz w:val="28"/>
+                <w:szCs w:val="28"/>
+                <w:lang w:val="az-Latn-AZ"/>
+              </w:rPr>
+            </w:pPr>
+          </w:p>
+        </w:tc>
+        <w:tc>
+          <w:tcPr>
+            <w:tcW w:w="1275" w:type="dxa"/>
+          </w:tcPr>
+          <w:p>
+            <w:pPr>
+              <w:jc w:val="center"/>
+              <w:rPr>
+                <w:rFonts w:ascii="Times New Roman" w:hAnsi="Times New Roman" w:cs="Times New Roman"/>
+                <w:sz w:val="28"/>
+                <w:szCs w:val="28"/>
+                <w:lang w:val="az-Latn-AZ"/>
+              </w:rPr>
+            </w:pPr>
+          </w:p>
+        </w:tc>
+        <w:tc>
+          <w:tcPr>
+            <w:tcW w:w="1137" w:type="dxa"/>
+          </w:tcPr>
+          <w:p>
+            <w:pPr>
+              <w:tabs>
+                <w:tab w:val="left" w:pos="666"/>
+                <w:tab w:val="center" w:pos="940"/>
+              </w:tabs>
+              <w:jc w:val="center"/>
+              <w:rPr>
+                <w:rFonts w:ascii="Times New Roman" w:hAnsi="Times New Roman" w:cs="Times New Roman"/>
+                <w:sz w:val="28"/>
+                <w:szCs w:val="28"/>
+                <w:lang w:val="az-Latn-AZ"/>
+              </w:rPr>
+            </w:pPr>
+          </w:p>
+        </w:tc>
+      </w:tr>
+      <w:tr>
+        <w:tc>
+          <w:tcPr>
+            <w:tcW w:w="534" w:type="dxa"/>
+          </w:tcPr>
+          <w:p>
+            <w:pPr>
+              <w:jc w:val="center"/>
+              <w:rPr>
+                <w:rFonts w:ascii="Times New Roman" w:hAnsi="Times New Roman" w:cs="Times New Roman"/>
+                <w:sz w:val="28"/>
+                <w:szCs w:val="28"/>
+                <w:lang w:val="az-Latn-AZ"/>
+              </w:rPr>
+            </w:pPr>
+            <w:r>
+              <w:rPr>
+                <w:rFonts w:ascii="Times New Roman" w:hAnsi="Times New Roman" w:cs="Times New Roman"/>
+                <w:sz w:val="28"/>
+                <w:szCs w:val="28"/>
+                <w:lang w:val="az-Latn-AZ"/>
+              </w:rPr>
+              <w:t>39</w:t>
+            </w:r>
+          </w:p>
+        </w:tc>
+        <w:tc>
+          <w:tcPr>
+            <w:tcW w:w="5103" w:type="dxa"/>
+          </w:tcPr>
+          <w:p>
+            <w:pPr>
+              <w:tabs>
+                <w:tab w:val="left" w:pos="1277"/>
+              </w:tabs>
+              <w:rPr>
+                <w:rFonts w:ascii="Times New Roman" w:hAnsi="Times New Roman" w:cs="Times New Roman"/>
+                <w:sz w:val="28"/>
+                <w:szCs w:val="28"/>
+                <w:lang w:val="az-Latn-AZ"/>
+              </w:rPr>
+            </w:pPr>
+            <w:r>
+              <w:rPr>
+                <w:rFonts w:ascii="Times New Roman" w:hAnsi="Times New Roman" w:cs="Times New Roman"/>
+                <w:sz w:val="28"/>
+                <w:szCs w:val="28"/>
+                <w:lang w:val="az-Latn-AZ"/>
+              </w:rPr>
+              <w:tab/>
+            </w:r>
+            <w:r>
+              <w:rPr>
+                <w:rFonts w:ascii="Times New Roman" w:hAnsi="Times New Roman" w:cs="Times New Roman"/>
+                <w:sz w:val="28"/>
+                <w:szCs w:val="28"/>
+                <w:lang w:val="az-Latn-AZ"/>
+              </w:rPr>
+              <w:t>Keyfiyyət sistemlərinin qurulma prinsipləri və sertifikatlaşdırılması</w:t>
+            </w:r>
+          </w:p>
+        </w:tc>
+        <w:tc>
+          <w:tcPr>
+            <w:tcW w:w="1417" w:type="dxa"/>
+          </w:tcPr>
+          <w:p>
+            <w:pPr>
+              <w:jc w:val="center"/>
+              <w:rPr>
+                <w:rFonts w:ascii="Times New Roman" w:hAnsi="Times New Roman" w:cs="Times New Roman"/>
+                <w:sz w:val="28"/>
+                <w:szCs w:val="28"/>
+                <w:lang w:val="az-Latn-AZ"/>
+              </w:rPr>
+            </w:pPr>
+          </w:p>
+        </w:tc>
+        <w:tc>
+          <w:tcPr>
+            <w:tcW w:w="1418" w:type="dxa"/>
+          </w:tcPr>
+          <w:p>
+            <w:pPr>
+              <w:jc w:val="center"/>
+              <w:rPr>
+                <w:rFonts w:ascii="Times New Roman" w:hAnsi="Times New Roman" w:cs="Times New Roman"/>
+                <w:sz w:val="28"/>
+                <w:szCs w:val="28"/>
+                <w:lang w:val="az-Latn-AZ"/>
+              </w:rPr>
+            </w:pPr>
+          </w:p>
+        </w:tc>
+        <w:tc>
+          <w:tcPr>
+            <w:tcW w:w="1275" w:type="dxa"/>
+          </w:tcPr>
+          <w:p>
+            <w:pPr>
+              <w:jc w:val="center"/>
+              <w:rPr>
+                <w:rFonts w:ascii="Times New Roman" w:hAnsi="Times New Roman" w:cs="Times New Roman"/>
+                <w:sz w:val="28"/>
+                <w:szCs w:val="28"/>
+                <w:lang w:val="az-Latn-AZ"/>
+              </w:rPr>
+            </w:pPr>
+          </w:p>
+        </w:tc>
+        <w:tc>
+          <w:tcPr>
+            <w:tcW w:w="1137" w:type="dxa"/>
+          </w:tcPr>
+          <w:p>
+            <w:pPr>
+              <w:tabs>
+                <w:tab w:val="center" w:pos="940"/>
+              </w:tabs>
+              <w:jc w:val="center"/>
+              <w:rPr>
+                <w:rFonts w:ascii="Times New Roman" w:hAnsi="Times New Roman" w:cs="Times New Roman"/>
+                <w:sz w:val="28"/>
+                <w:szCs w:val="28"/>
+                <w:lang w:val="az-Latn-AZ"/>
+              </w:rPr>
+            </w:pPr>
+          </w:p>
+        </w:tc>
+      </w:tr>
+      <w:tr>
+        <w:trPr>
+          <w:trHeight w:val="321"/>
+        </w:trPr>
+        <w:tc>
+          <w:tcPr>
+            <w:tcW w:w="534" w:type="dxa"/>
+          </w:tcPr>
+          <w:p>
+            <w:pPr>
+              <w:jc w:val="center"/>
+              <w:rPr>
+                <w:rFonts w:ascii="Times New Roman" w:hAnsi="Times New Roman" w:cs="Times New Roman"/>
+                <w:sz w:val="28"/>
+                <w:szCs w:val="28"/>
+                <w:lang w:val="az-Latn-AZ"/>
+              </w:rPr>
+            </w:pPr>
+            <w:r>
+              <w:rPr>
+                <w:rFonts w:ascii="Times New Roman" w:hAnsi="Times New Roman" w:cs="Times New Roman"/>
+                <w:sz w:val="28"/>
+                <w:szCs w:val="28"/>
+                <w:lang w:val="az-Latn-AZ"/>
+              </w:rPr>
+              <w:t>40</w:t>
+            </w:r>
+          </w:p>
+        </w:tc>
+        <w:tc>
+          <w:tcPr>
+            <w:tcW w:w="5103" w:type="dxa"/>
+          </w:tcPr>
+          <w:p>
+            <w:pPr>
+              <w:jc w:val="center"/>
+              <w:rPr>
+                <w:rFonts w:ascii="Times New Roman" w:hAnsi="Times New Roman" w:cs="Times New Roman"/>
+                <w:sz w:val="28"/>
+                <w:szCs w:val="28"/>
+                <w:lang w:val="az-Latn-AZ"/>
+              </w:rPr>
+            </w:pPr>
+            <w:r>
+              <w:rPr>
+                <w:rFonts w:ascii="Times New Roman" w:hAnsi="Times New Roman" w:cs="Times New Roman"/>
+                <w:sz w:val="28"/>
+                <w:szCs w:val="28"/>
+                <w:lang w:val="az-Latn-AZ"/>
+              </w:rPr>
+              <w:t>Sertifikatlaşdırma orqanlarının və sınaq laboratoriyalarının akkreditasiyası</w:t>
+            </w:r>
+          </w:p>
+        </w:tc>
+        <w:tc>
+          <w:tcPr>
+            <w:tcW w:w="1417" w:type="dxa"/>
+          </w:tcPr>
+          <w:p>
+            <w:pPr>
+              <w:ind w:left="31"/>
+              <w:jc w:val="center"/>
+              <w:rPr>
+                <w:rFonts w:ascii="Times New Roman" w:hAnsi="Times New Roman" w:cs="Times New Roman"/>
+                <w:sz w:val="28"/>
+                <w:szCs w:val="28"/>
+                <w:lang w:val="az-Latn-AZ"/>
+              </w:rPr>
+            </w:pPr>
+          </w:p>
+        </w:tc>
+        <w:tc>
+          <w:tcPr>
+            <w:tcW w:w="1418" w:type="dxa"/>
+          </w:tcPr>
+          <w:p>
+            <w:pPr>
+              <w:jc w:val="center"/>
+              <w:rPr>
+                <w:rFonts w:ascii="Times New Roman" w:hAnsi="Times New Roman" w:cs="Times New Roman"/>
+                <w:sz w:val="28"/>
+                <w:szCs w:val="28"/>
+                <w:lang w:val="az-Latn-AZ"/>
+              </w:rPr>
+            </w:pPr>
+          </w:p>
+        </w:tc>
+        <w:tc>
+          <w:tcPr>
+            <w:tcW w:w="1275" w:type="dxa"/>
+          </w:tcPr>
+          <w:p>
+            <w:pPr>
+              <w:jc w:val="center"/>
+              <w:rPr>
+                <w:rFonts w:ascii="Times New Roman" w:hAnsi="Times New Roman" w:cs="Times New Roman"/>
+                <w:sz w:val="28"/>
+                <w:szCs w:val="28"/>
+                <w:lang w:val="az-Latn-AZ"/>
+              </w:rPr>
+            </w:pPr>
+          </w:p>
+        </w:tc>
+        <w:tc>
+          <w:tcPr>
+            <w:tcW w:w="1137" w:type="dxa"/>
+          </w:tcPr>
+          <w:p>
+            <w:pPr>
+              <w:tabs>
+                <w:tab w:val="left" w:pos="435"/>
+                <w:tab w:val="center" w:pos="701"/>
+              </w:tabs>
+              <w:jc w:val="center"/>
+              <w:rPr>
+                <w:rFonts w:ascii="Times New Roman" w:hAnsi="Times New Roman" w:cs="Times New Roman"/>
+                <w:sz w:val="28"/>
+                <w:szCs w:val="28"/>
+                <w:lang w:val="az-Latn-AZ"/>
+              </w:rPr>
+            </w:pPr>
           </w:p>
         </w:tc>
       </w:tr>
@@ -6413,7 +7184,7 @@
           <w:szCs w:val="28"/>
           <w:lang w:val="az-Latn-AZ"/>
         </w:rPr>
-        <w:t>07</w:t>
+        <w:t>10</w:t>
       </w:r>
       <w:r>
         <w:rPr>
@@ -7168,7 +7939,7 @@
 </file>
 
 <file path=customXml/itemProps1.xml><?xml version="1.0" encoding="utf-8"?>
-<ds:datastoreItem xmlns:ds="http://schemas.openxmlformats.org/officeDocument/2006/customXml" ds:itemID="{1706BEC0-49C5-4378-85A1-AF773A86D8A9}">
+<ds:datastoreItem xmlns:ds="http://schemas.openxmlformats.org/officeDocument/2006/customXml" ds:itemID="{1F75456E-ECE1-43C7-A53D-18BF85C3627C}">
   <ds:schemaRefs>
     <ds:schemaRef ds:uri="http://schemas.openxmlformats.org/officeDocument/2006/bibliography"/>
   </ds:schemaRefs>

</xml_diff>

<commit_message>
home page changed datas
</commit_message>
<xml_diff>
--- a/assets/docs/Grades.docx
+++ b/assets/docs/Grades.docx
@@ -1,6 +1,6 @@
 
 <file path=word/document.xml><?xml version="1.0" encoding="utf-8"?>
-<w:document xmlns:wpc="http://schemas.microsoft.com/office/word/2010/wordprocessingCanvas" xmlns:cx="http://schemas.microsoft.com/office/drawing/2014/chartex" xmlns:cx1="http://schemas.microsoft.com/office/drawing/2015/9/8/chartex" xmlns:mc="http://schemas.openxmlformats.org/markup-compatibility/2006" xmlns:o="urn:schemas-microsoft-com:office:office" xmlns:r="http://schemas.openxmlformats.org/officeDocument/2006/relationships" xmlns:m="http://schemas.openxmlformats.org/officeDocument/2006/math" xmlns:v="urn:schemas-microsoft-com:vml" xmlns:wp14="http://schemas.microsoft.com/office/word/2010/wordprocessingDrawing" xmlns:wp="http://schemas.openxmlformats.org/drawingml/2006/wordprocessingDrawing" xmlns:w10="urn:schemas-microsoft-com:office:word" xmlns:w="http://schemas.openxmlformats.org/wordprocessingml/2006/main" xmlns:w14="http://schemas.microsoft.com/office/word/2010/wordml" xmlns:w15="http://schemas.microsoft.com/office/word/2012/wordml" xmlns:w16se="http://schemas.microsoft.com/office/word/2015/wordml/symex" xmlns:wpg="http://schemas.microsoft.com/office/word/2010/wordprocessingGroup" xmlns:wpi="http://schemas.microsoft.com/office/word/2010/wordprocessingInk" xmlns:wne="http://schemas.microsoft.com/office/word/2006/wordml" xmlns:wps="http://schemas.microsoft.com/office/word/2010/wordprocessingShape" mc:Ignorable="w14 w15 w16se wp14">
+<w:document xmlns:wpc="http://schemas.microsoft.com/office/word/2010/wordprocessingCanvas" xmlns:cx="http://schemas.microsoft.com/office/drawing/2014/chartex" xmlns:mc="http://schemas.openxmlformats.org/markup-compatibility/2006" xmlns:o="urn:schemas-microsoft-com:office:office" xmlns:r="http://schemas.openxmlformats.org/officeDocument/2006/relationships" xmlns:m="http://schemas.openxmlformats.org/officeDocument/2006/math" xmlns:v="urn:schemas-microsoft-com:vml" xmlns:wp14="http://schemas.microsoft.com/office/word/2010/wordprocessingDrawing" xmlns:wp="http://schemas.openxmlformats.org/drawingml/2006/wordprocessingDrawing" xmlns:w10="urn:schemas-microsoft-com:office:word" xmlns:w="http://schemas.openxmlformats.org/wordprocessingml/2006/main" xmlns:w14="http://schemas.microsoft.com/office/word/2010/wordml" xmlns:w15="http://schemas.microsoft.com/office/word/2012/wordml" xmlns:w16se="http://schemas.microsoft.com/office/word/2015/wordml/symex" xmlns:wpg="http://schemas.microsoft.com/office/word/2010/wordprocessingGroup" xmlns:wpi="http://schemas.microsoft.com/office/word/2010/wordprocessingInk" xmlns:wne="http://schemas.microsoft.com/office/word/2006/wordml" xmlns:wps="http://schemas.microsoft.com/office/word/2010/wordprocessingShape" mc:Ignorable="w14 w15 w16se wp14">
   <w:body>
     <w:p>
       <w:pPr>
@@ -6455,6 +6455,15 @@
                 <w:lang w:val="az-Latn-AZ"/>
               </w:rPr>
             </w:pPr>
+            <w:r>
+              <w:rPr>
+                <w:rFonts w:ascii="Times New Roman" w:hAnsi="Times New Roman" w:cs="Times New Roman"/>
+                <w:sz w:val="28"/>
+                <w:szCs w:val="28"/>
+                <w:lang w:val="az-Latn-AZ"/>
+              </w:rPr>
+              <w:t>93</w:t>
+            </w:r>
           </w:p>
         </w:tc>
         <w:tc>
@@ -6471,8 +6480,15 @@
                 <w:lang w:val="ru-RU"/>
               </w:rPr>
             </w:pPr>
-            <w:bookmarkStart w:id="0" w:name="_GoBack"/>
-            <w:bookmarkEnd w:id="0"/>
+            <w:r>
+              <w:rPr>
+                <w:rFonts w:ascii="Times New Roman" w:hAnsi="Times New Roman" w:cs="Times New Roman"/>
+                <w:sz w:val="28"/>
+                <w:szCs w:val="28"/>
+                <w:lang w:val="az-Latn-AZ"/>
+              </w:rPr>
+              <w:t>Əla</w:t>
+            </w:r>
           </w:p>
         </w:tc>
         <w:tc>
@@ -6489,6 +6505,15 @@
                 <w:lang w:val="az-Latn-AZ"/>
               </w:rPr>
             </w:pPr>
+            <w:r>
+              <w:rPr>
+                <w:rFonts w:ascii="Times New Roman" w:hAnsi="Times New Roman" w:cs="Times New Roman"/>
+                <w:sz w:val="28"/>
+                <w:szCs w:val="28"/>
+                <w:lang w:val="az-Latn-AZ"/>
+              </w:rPr>
+              <w:t>A</w:t>
+            </w:r>
           </w:p>
         </w:tc>
       </w:tr>
@@ -6573,6 +6598,15 @@
                 <w:lang w:val="az-Latn-AZ"/>
               </w:rPr>
             </w:pPr>
+            <w:r>
+              <w:rPr>
+                <w:rFonts w:ascii="Times New Roman" w:hAnsi="Times New Roman" w:cs="Times New Roman"/>
+                <w:sz w:val="28"/>
+                <w:szCs w:val="28"/>
+                <w:lang w:val="az-Latn-AZ"/>
+              </w:rPr>
+              <w:t>93</w:t>
+            </w:r>
           </w:p>
         </w:tc>
         <w:tc>
@@ -6589,6 +6623,15 @@
                 <w:lang w:val="az-Latn-AZ"/>
               </w:rPr>
             </w:pPr>
+            <w:r>
+              <w:rPr>
+                <w:rFonts w:ascii="Times New Roman" w:hAnsi="Times New Roman" w:cs="Times New Roman"/>
+                <w:sz w:val="28"/>
+                <w:szCs w:val="28"/>
+                <w:lang w:val="az-Latn-AZ"/>
+              </w:rPr>
+              <w:t>Əla</w:t>
+            </w:r>
           </w:p>
         </w:tc>
         <w:tc>
@@ -6608,6 +6651,15 @@
                 <w:lang w:val="az-Latn-AZ"/>
               </w:rPr>
             </w:pPr>
+            <w:r>
+              <w:rPr>
+                <w:rFonts w:ascii="Times New Roman" w:hAnsi="Times New Roman" w:cs="Times New Roman"/>
+                <w:sz w:val="28"/>
+                <w:szCs w:val="28"/>
+                <w:lang w:val="az-Latn-AZ"/>
+              </w:rPr>
+              <w:t>A</w:t>
+            </w:r>
           </w:p>
         </w:tc>
       </w:tr>
@@ -6711,6 +6763,15 @@
                 <w:lang w:val="az-Latn-AZ"/>
               </w:rPr>
             </w:pPr>
+            <w:r>
+              <w:rPr>
+                <w:rFonts w:ascii="Times New Roman" w:hAnsi="Times New Roman" w:cs="Times New Roman"/>
+                <w:sz w:val="28"/>
+                <w:szCs w:val="28"/>
+                <w:lang w:val="az-Latn-AZ"/>
+              </w:rPr>
+              <w:t>Əla</w:t>
+            </w:r>
           </w:p>
         </w:tc>
         <w:tc>
@@ -6730,6 +6791,15 @@
                 <w:lang w:val="az-Latn-AZ"/>
               </w:rPr>
             </w:pPr>
+            <w:r>
+              <w:rPr>
+                <w:rFonts w:ascii="Times New Roman" w:hAnsi="Times New Roman" w:cs="Times New Roman"/>
+                <w:sz w:val="28"/>
+                <w:szCs w:val="28"/>
+                <w:lang w:val="az-Latn-AZ"/>
+              </w:rPr>
+              <w:t>A</w:t>
+            </w:r>
           </w:p>
         </w:tc>
       </w:tr>
@@ -6830,6 +6900,15 @@
                 <w:lang w:val="az-Latn-AZ"/>
               </w:rPr>
             </w:pPr>
+            <w:r>
+              <w:rPr>
+                <w:rFonts w:ascii="Times New Roman" w:hAnsi="Times New Roman" w:cs="Times New Roman"/>
+                <w:sz w:val="28"/>
+                <w:szCs w:val="28"/>
+                <w:lang w:val="az-Latn-AZ"/>
+              </w:rPr>
+              <w:t>Əla</w:t>
+            </w:r>
           </w:p>
         </w:tc>
         <w:tc>
@@ -6850,6 +6929,15 @@
                 <w:lang w:val="az-Latn-AZ"/>
               </w:rPr>
             </w:pPr>
+            <w:r>
+              <w:rPr>
+                <w:rFonts w:ascii="Times New Roman" w:hAnsi="Times New Roman" w:cs="Times New Roman"/>
+                <w:sz w:val="28"/>
+                <w:szCs w:val="28"/>
+                <w:lang w:val="az-Latn-AZ"/>
+              </w:rPr>
+              <w:t>A</w:t>
+            </w:r>
           </w:p>
         </w:tc>
       </w:tr>
@@ -6945,6 +7033,15 @@
                 <w:lang w:val="az-Latn-AZ"/>
               </w:rPr>
             </w:pPr>
+            <w:r>
+              <w:rPr>
+                <w:rFonts w:ascii="Times New Roman" w:hAnsi="Times New Roman" w:cs="Times New Roman"/>
+                <w:sz w:val="28"/>
+                <w:szCs w:val="28"/>
+                <w:lang w:val="az-Latn-AZ"/>
+              </w:rPr>
+              <w:t>91</w:t>
+            </w:r>
           </w:p>
         </w:tc>
         <w:tc>
@@ -6961,6 +7058,15 @@
                 <w:lang w:val="az-Latn-AZ"/>
               </w:rPr>
             </w:pPr>
+            <w:r>
+              <w:rPr>
+                <w:rFonts w:ascii="Times New Roman" w:hAnsi="Times New Roman" w:cs="Times New Roman"/>
+                <w:sz w:val="28"/>
+                <w:szCs w:val="28"/>
+                <w:lang w:val="az-Latn-AZ"/>
+              </w:rPr>
+              <w:t>Əla</w:t>
+            </w:r>
           </w:p>
         </w:tc>
         <w:tc>
@@ -6980,6 +7086,15 @@
                 <w:lang w:val="az-Latn-AZ"/>
               </w:rPr>
             </w:pPr>
+            <w:r>
+              <w:rPr>
+                <w:rFonts w:ascii="Times New Roman" w:hAnsi="Times New Roman" w:cs="Times New Roman"/>
+                <w:sz w:val="28"/>
+                <w:szCs w:val="28"/>
+                <w:lang w:val="az-Latn-AZ"/>
+              </w:rPr>
+              <w:t>A</w:t>
+            </w:r>
           </w:p>
         </w:tc>
       </w:tr>
@@ -7068,6 +7183,15 @@
                 <w:lang w:val="az-Latn-AZ"/>
               </w:rPr>
             </w:pPr>
+            <w:r>
+              <w:rPr>
+                <w:rFonts w:ascii="Times New Roman" w:hAnsi="Times New Roman" w:cs="Times New Roman"/>
+                <w:sz w:val="28"/>
+                <w:szCs w:val="28"/>
+                <w:lang w:val="az-Latn-AZ"/>
+              </w:rPr>
+              <w:t>92</w:t>
+            </w:r>
           </w:p>
         </w:tc>
         <w:tc>
@@ -7084,6 +7208,15 @@
                 <w:lang w:val="az-Latn-AZ"/>
               </w:rPr>
             </w:pPr>
+            <w:r>
+              <w:rPr>
+                <w:rFonts w:ascii="Times New Roman" w:hAnsi="Times New Roman" w:cs="Times New Roman"/>
+                <w:sz w:val="28"/>
+                <w:szCs w:val="28"/>
+                <w:lang w:val="az-Latn-AZ"/>
+              </w:rPr>
+              <w:t>Əla</w:t>
+            </w:r>
           </w:p>
         </w:tc>
         <w:tc>
@@ -7104,6 +7237,15 @@
                 <w:lang w:val="az-Latn-AZ"/>
               </w:rPr>
             </w:pPr>
+            <w:r>
+              <w:rPr>
+                <w:rFonts w:ascii="Times New Roman" w:hAnsi="Times New Roman" w:cs="Times New Roman"/>
+                <w:sz w:val="28"/>
+                <w:szCs w:val="28"/>
+                <w:lang w:val="az-Latn-AZ"/>
+              </w:rPr>
+              <w:t>A</w:t>
+            </w:r>
           </w:p>
         </w:tc>
       </w:tr>
@@ -7166,8 +7308,10 @@
           <w:szCs w:val="28"/>
           <w:lang w:val="az-Latn-AZ"/>
         </w:rPr>
-        <w:t>03</w:t>
+        <w:t>30</w:t>
       </w:r>
+      <w:bookmarkStart w:id="0" w:name="_GoBack"/>
+      <w:bookmarkEnd w:id="0"/>
       <w:r>
         <w:rPr>
           <w:rFonts w:ascii="Times New Roman" w:hAnsi="Times New Roman" w:cs="Times New Roman"/>
@@ -7184,16 +7328,7 @@
           <w:szCs w:val="28"/>
           <w:lang w:val="az-Latn-AZ"/>
         </w:rPr>
-        <w:t>10</w:t>
-      </w:r>
-      <w:r>
-        <w:rPr>
-          <w:rFonts w:ascii="Times New Roman" w:hAnsi="Times New Roman" w:cs="Times New Roman"/>
-          <w:sz w:val="28"/>
-          <w:szCs w:val="28"/>
-          <w:lang w:val="az-Latn-AZ"/>
-        </w:rPr>
-        <w:t>.2017</w:t>
+        <w:t>01.2018</w:t>
       </w:r>
     </w:p>
     <w:sectPr>
@@ -7939,7 +8074,7 @@
 </file>
 
 <file path=customXml/itemProps1.xml><?xml version="1.0" encoding="utf-8"?>
-<ds:datastoreItem xmlns:ds="http://schemas.openxmlformats.org/officeDocument/2006/customXml" ds:itemID="{CA644E39-7AB7-4D99-B3A9-420C4F241E5A}">
+<ds:datastoreItem xmlns:ds="http://schemas.openxmlformats.org/officeDocument/2006/customXml" ds:itemID="{2E228252-999E-4D06-B7CE-C957954C8D91}">
   <ds:schemaRefs>
     <ds:schemaRef ds:uri="http://schemas.openxmlformats.org/officeDocument/2006/bibliography"/>
   </ds:schemaRefs>

</xml_diff>